<commit_message>
Se han realizado los ultimos cambios a los siguientes archivos: 1.- Codigo. 2.-UML. 3.-ProyectoFinal.docx
</commit_message>
<xml_diff>
--- a/ProyectoFinal.docx
+++ b/ProyectoFinal.docx
@@ -3264,7 +3264,6 @@
           <w:szCs w:val="24"/>
         </w:rPr>
       </w:pPr>
-      <w:bookmarkStart w:id="2" w:name="_GoBack"/>
       <w:r>
         <w:rPr>
           <w:rFonts w:ascii="Arial" w:hAnsi="Arial" w:cs="Arial"/>
@@ -3336,7 +3335,6 @@
           </wp:anchor>
         </w:drawing>
       </w:r>
-      <w:bookmarkEnd w:id="2"/>
     </w:p>
     <w:p>
       <w:pPr>
@@ -3347,7 +3345,7 @@
           <w:sz w:val="24"/>
         </w:rPr>
       </w:pPr>
-      <w:bookmarkStart w:id="3" w:name="_Toc11370"/>
+      <w:bookmarkStart w:id="2" w:name="_Toc11370"/>
     </w:p>
     <w:p>
       <w:pPr>
@@ -3453,7 +3451,7 @@
         </w:rPr>
         <w:t xml:space="preserve"> </w:t>
       </w:r>
-      <w:bookmarkEnd w:id="3"/>
+      <w:bookmarkEnd w:id="2"/>
     </w:p>
     <w:p>
       <w:pPr>
@@ -3508,7 +3506,7 @@
           <w:sz w:val="24"/>
         </w:rPr>
       </w:pPr>
-      <w:bookmarkStart w:id="4" w:name="_Toc11371"/>
+      <w:bookmarkStart w:id="3" w:name="_Toc11371"/>
       <w:r>
         <w:rPr>
           <w:rFonts w:ascii="Arial" w:hAnsi="Arial" w:cs="Arial"/>
@@ -3516,7 +3514,7 @@
         </w:rPr>
         <w:t xml:space="preserve">1.3. Definiciones, Acrónimos, y Abreviaciones </w:t>
       </w:r>
-      <w:bookmarkEnd w:id="4"/>
+      <w:bookmarkEnd w:id="3"/>
     </w:p>
     <w:p>
       <w:pPr>
@@ -3645,6 +3643,21 @@
     </w:p>
     <w:p>
       <w:pPr>
+        <w:tabs>
+          <w:tab w:val="center" w:pos="755"/>
+          <w:tab w:val="center" w:pos="2644"/>
+        </w:tabs>
+        <w:spacing w:after="138" w:line="259" w:lineRule="auto"/>
+        <w:ind w:left="0" w:right="0" w:firstLine="0"/>
+        <w:jc w:val="left"/>
+        <w:rPr>
+          <w:rFonts w:ascii="Arial" w:hAnsi="Arial" w:cs="Arial"/>
+          <w:sz w:val="24"/>
+        </w:rPr>
+      </w:pPr>
+    </w:p>
+    <w:p>
+      <w:pPr>
         <w:pStyle w:val="Ttulo1"/>
         <w:spacing w:after="129"/>
         <w:ind w:left="10"/>
@@ -3653,15 +3666,16 @@
           <w:sz w:val="24"/>
         </w:rPr>
       </w:pPr>
-      <w:bookmarkStart w:id="5" w:name="_Toc11372"/>
-      <w:r>
-        <w:rPr>
-          <w:rFonts w:ascii="Arial" w:hAnsi="Arial" w:cs="Arial"/>
-          <w:sz w:val="24"/>
-        </w:rPr>
+      <w:bookmarkStart w:id="4" w:name="_Toc11372"/>
+      <w:r>
+        <w:rPr>
+          <w:rFonts w:ascii="Arial" w:hAnsi="Arial" w:cs="Arial"/>
+          <w:sz w:val="24"/>
+        </w:rPr>
+        <w:lastRenderedPageBreak/>
         <w:t xml:space="preserve">2. Representación Arquitectónica. </w:t>
       </w:r>
-      <w:bookmarkEnd w:id="5"/>
+      <w:bookmarkEnd w:id="4"/>
     </w:p>
     <w:p>
       <w:pPr>
@@ -3681,18 +3695,17 @@
     </w:p>
     <w:p>
       <w:pPr>
-        <w:ind w:left="-5" w:right="1286"/>
-        <w:rPr>
-          <w:rFonts w:ascii="Arial" w:hAnsi="Arial" w:cs="Arial"/>
-          <w:sz w:val="24"/>
-        </w:rPr>
-      </w:pPr>
-      <w:r>
-        <w:rPr>
-          <w:rFonts w:ascii="Arial" w:hAnsi="Arial" w:cs="Arial"/>
-          <w:sz w:val="24"/>
-        </w:rPr>
-        <w:lastRenderedPageBreak/>
+        <w:ind w:left="0" w:right="1286" w:firstLine="0"/>
+        <w:rPr>
+          <w:rFonts w:ascii="Arial" w:hAnsi="Arial" w:cs="Arial"/>
+          <w:sz w:val="24"/>
+        </w:rPr>
+      </w:pPr>
+      <w:r>
+        <w:rPr>
+          <w:rFonts w:ascii="Arial" w:hAnsi="Arial" w:cs="Arial"/>
+          <w:sz w:val="24"/>
+        </w:rPr>
         <w:t>Para esta parte mencionare l</w:t>
       </w:r>
       <w:r>
@@ -3845,30 +3858,7 @@
         </w:rPr>
         <w:t>Despliegue</w:t>
       </w:r>
-      <w:bookmarkStart w:id="6" w:name="_Toc11373"/>
-    </w:p>
-    <w:p>
-      <w:pPr>
-        <w:spacing w:after="135" w:line="259" w:lineRule="auto"/>
-        <w:ind w:right="0"/>
-        <w:jc w:val="left"/>
-        <w:rPr>
-          <w:rFonts w:ascii="Arial" w:hAnsi="Arial" w:cs="Arial"/>
-          <w:b/>
-          <w:sz w:val="24"/>
-        </w:rPr>
-      </w:pPr>
-    </w:p>
-    <w:p>
-      <w:pPr>
-        <w:spacing w:after="135" w:line="259" w:lineRule="auto"/>
-        <w:ind w:right="0"/>
-        <w:jc w:val="left"/>
-        <w:rPr>
-          <w:rFonts w:ascii="Arial" w:hAnsi="Arial" w:cs="Arial"/>
-          <w:sz w:val="24"/>
-        </w:rPr>
-      </w:pPr>
+      <w:bookmarkStart w:id="5" w:name="_Toc11373"/>
     </w:p>
     <w:p>
       <w:pPr>
@@ -3893,7 +3883,7 @@
         </w:rPr>
         <w:t xml:space="preserve">3. Objetivos Arquitectónicos y Restricciones de Diseño. </w:t>
       </w:r>
-      <w:bookmarkEnd w:id="6"/>
+      <w:bookmarkEnd w:id="5"/>
     </w:p>
     <w:p>
       <w:pPr>
@@ -3982,7 +3972,25 @@
           <w:sz w:val="24"/>
           <w:szCs w:val="24"/>
         </w:rPr>
-        <w:t xml:space="preserve">. Los </w:t>
+        <w:t>.</w:t>
+      </w:r>
+    </w:p>
+    <w:p>
+      <w:pPr>
+        <w:ind w:left="0" w:right="1286" w:firstLine="0"/>
+        <w:rPr>
+          <w:rFonts w:ascii="Arial" w:hAnsi="Arial" w:cs="Arial"/>
+          <w:sz w:val="24"/>
+          <w:szCs w:val="24"/>
+        </w:rPr>
+      </w:pPr>
+      <w:r>
+        <w:rPr>
+          <w:rFonts w:ascii="Arial" w:hAnsi="Arial" w:cs="Arial"/>
+          <w:sz w:val="24"/>
+          <w:szCs w:val="24"/>
+        </w:rPr>
+        <w:t xml:space="preserve">Los </w:t>
       </w:r>
       <w:proofErr w:type="spellStart"/>
       <w:r>
@@ -4180,7 +4188,7 @@
           <w:szCs w:val="24"/>
         </w:rPr>
       </w:pPr>
-      <w:bookmarkStart w:id="7" w:name="_Toc11374"/>
+      <w:bookmarkStart w:id="6" w:name="_Toc11374"/>
       <w:r>
         <w:rPr>
           <w:rFonts w:ascii="Arial" w:hAnsi="Arial" w:cs="Arial"/>
@@ -4189,7 +4197,7 @@
         </w:rPr>
         <w:t xml:space="preserve">4. Vista de Escenarios. </w:t>
       </w:r>
-      <w:bookmarkEnd w:id="7"/>
+      <w:bookmarkEnd w:id="6"/>
     </w:p>
     <w:p>
       <w:pPr>
@@ -4219,16 +4227,84 @@
           <w:szCs w:val="24"/>
         </w:rPr>
       </w:pPr>
-      <w:bookmarkStart w:id="8" w:name="_Toc11375"/>
-      <w:r>
+      <w:bookmarkStart w:id="7" w:name="_Toc11375"/>
+    </w:p>
+    <w:p>
+      <w:pPr>
+        <w:pStyle w:val="Ttulo3"/>
+        <w:ind w:left="279"/>
         <w:rPr>
           <w:rFonts w:ascii="Arial" w:hAnsi="Arial" w:cs="Arial"/>
           <w:sz w:val="24"/>
           <w:szCs w:val="24"/>
         </w:rPr>
+      </w:pPr>
+    </w:p>
+    <w:p>
+      <w:pPr>
+        <w:pStyle w:val="Ttulo3"/>
+        <w:ind w:left="279"/>
+        <w:rPr>
+          <w:rFonts w:ascii="Arial" w:hAnsi="Arial" w:cs="Arial"/>
+          <w:sz w:val="24"/>
+          <w:szCs w:val="24"/>
+        </w:rPr>
+      </w:pPr>
+    </w:p>
+    <w:p>
+      <w:pPr>
+        <w:pStyle w:val="Ttulo3"/>
+        <w:ind w:left="279"/>
+        <w:rPr>
+          <w:rFonts w:ascii="Arial" w:hAnsi="Arial" w:cs="Arial"/>
+          <w:sz w:val="24"/>
+          <w:szCs w:val="24"/>
+        </w:rPr>
+      </w:pPr>
+    </w:p>
+    <w:p>
+      <w:pPr>
+        <w:pStyle w:val="Ttulo3"/>
+        <w:ind w:left="279"/>
+        <w:rPr>
+          <w:rFonts w:ascii="Arial" w:hAnsi="Arial" w:cs="Arial"/>
+          <w:sz w:val="24"/>
+          <w:szCs w:val="24"/>
+        </w:rPr>
+      </w:pPr>
+    </w:p>
+    <w:p>
+      <w:pPr>
+        <w:pStyle w:val="Ttulo3"/>
+        <w:ind w:left="0" w:firstLine="0"/>
+        <w:rPr>
+          <w:rFonts w:ascii="Arial" w:hAnsi="Arial" w:cs="Arial"/>
+          <w:sz w:val="24"/>
+          <w:szCs w:val="24"/>
+        </w:rPr>
+      </w:pPr>
+    </w:p>
+    <w:p/>
+    <w:p>
+      <w:pPr>
+        <w:pStyle w:val="Ttulo3"/>
+        <w:ind w:left="0" w:firstLine="0"/>
+        <w:rPr>
+          <w:rFonts w:ascii="Arial" w:hAnsi="Arial" w:cs="Arial"/>
+          <w:sz w:val="24"/>
+          <w:szCs w:val="24"/>
+        </w:rPr>
+      </w:pPr>
+      <w:r>
+        <w:rPr>
+          <w:rFonts w:ascii="Arial" w:hAnsi="Arial" w:cs="Arial"/>
+          <w:sz w:val="24"/>
+          <w:szCs w:val="24"/>
+        </w:rPr>
+        <w:lastRenderedPageBreak/>
         <w:t xml:space="preserve">4.1. Diagrama de casos de uso. </w:t>
       </w:r>
-      <w:bookmarkEnd w:id="8"/>
+      <w:bookmarkEnd w:id="7"/>
     </w:p>
     <w:p>
       <w:pPr>
@@ -4254,7 +4330,6 @@
         <w:rPr>
           <w:noProof/>
         </w:rPr>
-        <w:lastRenderedPageBreak/>
         <w:drawing>
           <wp:inline distT="0" distB="0" distL="0" distR="0">
             <wp:extent cx="3532632" cy="3282696"/>
@@ -4302,7 +4377,7 @@
           <w:sz w:val="24"/>
         </w:rPr>
       </w:pPr>
-      <w:bookmarkStart w:id="9" w:name="_Toc11376"/>
+      <w:bookmarkStart w:id="8" w:name="_Toc11376"/>
       <w:r>
         <w:rPr>
           <w:rFonts w:ascii="Arial" w:hAnsi="Arial" w:cs="Arial"/>
@@ -4310,7 +4385,7 @@
         </w:rPr>
         <w:t xml:space="preserve">4.2. CU1 Registrar Jugador. </w:t>
       </w:r>
-      <w:bookmarkEnd w:id="9"/>
+      <w:bookmarkEnd w:id="8"/>
     </w:p>
     <w:p>
       <w:pPr>
@@ -4358,7 +4433,7 @@
           <w:sz w:val="24"/>
         </w:rPr>
       </w:pPr>
-      <w:bookmarkStart w:id="10" w:name="_Toc11377"/>
+      <w:bookmarkStart w:id="9" w:name="_Toc11377"/>
       <w:r>
         <w:rPr>
           <w:rFonts w:ascii="Arial" w:hAnsi="Arial" w:cs="Arial"/>
@@ -4366,7 +4441,7 @@
         </w:rPr>
         <w:t xml:space="preserve">4.3. CU2 Iniciar Juego. </w:t>
       </w:r>
-      <w:bookmarkEnd w:id="10"/>
+      <w:bookmarkEnd w:id="9"/>
     </w:p>
     <w:p>
       <w:pPr>
@@ -4415,7 +4490,7 @@
           <w:sz w:val="24"/>
         </w:rPr>
       </w:pPr>
-      <w:bookmarkStart w:id="11" w:name="_Toc11378"/>
+      <w:bookmarkStart w:id="10" w:name="_Toc11378"/>
       <w:r>
         <w:rPr>
           <w:rFonts w:ascii="Arial" w:hAnsi="Arial" w:cs="Arial"/>
@@ -4423,7 +4498,7 @@
         </w:rPr>
         <w:t xml:space="preserve">4.4. CU3 Jugar. </w:t>
       </w:r>
-      <w:bookmarkEnd w:id="11"/>
+      <w:bookmarkEnd w:id="10"/>
     </w:p>
     <w:p>
       <w:pPr>
@@ -4457,7 +4532,7 @@
           <w:sz w:val="24"/>
         </w:rPr>
       </w:pPr>
-      <w:bookmarkStart w:id="12" w:name="_Toc11379"/>
+      <w:bookmarkStart w:id="11" w:name="_Toc11379"/>
       <w:r>
         <w:rPr>
           <w:rFonts w:ascii="Arial" w:hAnsi="Arial" w:cs="Arial"/>
@@ -4465,7 +4540,7 @@
         </w:rPr>
         <w:t xml:space="preserve">4.5. CU4 Configurar Tablero. </w:t>
       </w:r>
-      <w:bookmarkEnd w:id="12"/>
+      <w:bookmarkEnd w:id="11"/>
     </w:p>
     <w:p>
       <w:pPr>
@@ -4513,7 +4588,7 @@
           <w:sz w:val="24"/>
         </w:rPr>
       </w:pPr>
-      <w:bookmarkStart w:id="13" w:name="_Toc11380"/>
+      <w:bookmarkStart w:id="12" w:name="_Toc11380"/>
       <w:r>
         <w:rPr>
           <w:rFonts w:ascii="Arial" w:hAnsi="Arial" w:cs="Arial"/>
@@ -4521,7 +4596,7 @@
         </w:rPr>
         <w:t xml:space="preserve">4.6. CU5 Cerrar Timbiriche. </w:t>
       </w:r>
-      <w:bookmarkEnd w:id="13"/>
+      <w:bookmarkEnd w:id="12"/>
     </w:p>
     <w:p>
       <w:pPr>
@@ -4555,7 +4630,7 @@
           <w:sz w:val="24"/>
         </w:rPr>
       </w:pPr>
-      <w:bookmarkStart w:id="14" w:name="_Toc11381"/>
+      <w:bookmarkStart w:id="13" w:name="_Toc11381"/>
       <w:r>
         <w:rPr>
           <w:rFonts w:ascii="Arial" w:hAnsi="Arial" w:cs="Arial"/>
@@ -4563,7 +4638,7 @@
         </w:rPr>
         <w:t xml:space="preserve">4.7. CU6 Salir al menú principal. </w:t>
       </w:r>
-      <w:bookmarkEnd w:id="14"/>
+      <w:bookmarkEnd w:id="13"/>
     </w:p>
     <w:p>
       <w:pPr>
@@ -4598,7 +4673,7 @@
           <w:sz w:val="24"/>
         </w:rPr>
       </w:pPr>
-      <w:bookmarkStart w:id="15" w:name="_Toc11382"/>
+      <w:bookmarkStart w:id="14" w:name="_Toc11382"/>
       <w:r>
         <w:rPr>
           <w:rFonts w:ascii="Arial" w:hAnsi="Arial" w:cs="Arial"/>
@@ -4607,7 +4682,7 @@
         <w:lastRenderedPageBreak/>
         <w:t xml:space="preserve">5. Vista Lógica  </w:t>
       </w:r>
-      <w:bookmarkEnd w:id="15"/>
+      <w:bookmarkEnd w:id="14"/>
     </w:p>
     <w:p>
       <w:pPr>
@@ -4618,7 +4693,7 @@
           <w:sz w:val="24"/>
         </w:rPr>
       </w:pPr>
-      <w:bookmarkStart w:id="16" w:name="_Toc11383"/>
+      <w:bookmarkStart w:id="15" w:name="_Toc11383"/>
       <w:r>
         <w:rPr>
           <w:rFonts w:ascii="Arial" w:hAnsi="Arial" w:cs="Arial"/>
@@ -4626,7 +4701,7 @@
         </w:rPr>
         <w:t xml:space="preserve">5.1. Diagrama de dominio  </w:t>
       </w:r>
-      <w:bookmarkEnd w:id="16"/>
+      <w:bookmarkEnd w:id="15"/>
     </w:p>
     <w:p>
       <w:pPr>
@@ -4723,15 +4798,15 @@
         </w:rPr>
         <w:t xml:space="preserve">En la parte del dominio del sistema este se le da una representación por medio de una clase como clase central y representación de todo el juego y en la cual </w:t>
       </w:r>
-      <w:proofErr w:type="gramStart"/>
-      <w:r>
-        <w:rPr>
-          <w:rFonts w:ascii="Arial" w:hAnsi="Arial" w:cs="Arial"/>
-          <w:sz w:val="24"/>
-        </w:rPr>
-        <w:t>este se componen</w:t>
-      </w:r>
-      <w:proofErr w:type="gramEnd"/>
+      <w:bookmarkStart w:id="16" w:name="_GoBack"/>
+      <w:bookmarkEnd w:id="16"/>
+      <w:r>
+        <w:rPr>
+          <w:rFonts w:ascii="Arial" w:hAnsi="Arial" w:cs="Arial"/>
+          <w:sz w:val="24"/>
+        </w:rPr>
+        <w:t>estos se componen</w:t>
+      </w:r>
       <w:r>
         <w:rPr>
           <w:rFonts w:ascii="Arial" w:hAnsi="Arial" w:cs="Arial"/>
@@ -5028,10 +5103,10 @@
           <w:noProof/>
         </w:rPr>
         <w:drawing>
-          <wp:inline distT="0" distB="0" distL="0" distR="0" wp14:anchorId="7E48F5E1" wp14:editId="36B5568F">
-            <wp:extent cx="6401517" cy="2456953"/>
-            <wp:effectExtent l="0" t="0" r="0" b="635"/>
-            <wp:docPr id="2" name="Imagen 2"/>
+          <wp:inline distT="0" distB="0" distL="0" distR="0" wp14:anchorId="288F60D9" wp14:editId="6C3F61D3">
+            <wp:extent cx="6435883" cy="2551814"/>
+            <wp:effectExtent l="0" t="0" r="3175" b="1270"/>
+            <wp:docPr id="11" name="Imagen 11"/>
             <wp:cNvGraphicFramePr>
               <a:graphicFrameLocks xmlns:a="http://schemas.openxmlformats.org/drawingml/2006/main" noChangeAspect="1"/>
             </wp:cNvGraphicFramePr>
@@ -5051,7 +5126,7 @@
                   <pic:spPr>
                     <a:xfrm>
                       <a:off x="0" y="0"/>
-                      <a:ext cx="6490606" cy="2491146"/>
+                      <a:ext cx="6462543" cy="2562385"/>
                     </a:xfrm>
                     <a:prstGeom prst="rect">
                       <a:avLst/>
@@ -5074,6 +5149,20 @@
         <w:ind w:left="279"/>
       </w:pPr>
       <w:bookmarkStart w:id="22" w:name="_Toc11389"/>
+    </w:p>
+    <w:p>
+      <w:pPr>
+        <w:pStyle w:val="Ttulo2"/>
+        <w:spacing w:after="0"/>
+        <w:ind w:left="279"/>
+      </w:pPr>
+    </w:p>
+    <w:p>
+      <w:pPr>
+        <w:pStyle w:val="Ttulo2"/>
+        <w:spacing w:after="0"/>
+        <w:ind w:left="279"/>
+      </w:pPr>
       <w:r>
         <w:t xml:space="preserve">Tabla 6.2. Responsabilidades de los componentes. </w:t>
       </w:r>
@@ -6848,10 +6937,10 @@
           <w:noProof/>
         </w:rPr>
         <w:drawing>
-          <wp:inline distT="0" distB="0" distL="0" distR="0" wp14:anchorId="4402B0B5" wp14:editId="4C02D3AA">
-            <wp:extent cx="6143625" cy="6296025"/>
-            <wp:effectExtent l="0" t="0" r="9525" b="9525"/>
-            <wp:docPr id="6" name="Imagen 6"/>
+          <wp:inline distT="0" distB="0" distL="0" distR="0" wp14:anchorId="796BA3DC" wp14:editId="7DB0C580">
+            <wp:extent cx="4943475" cy="5829300"/>
+            <wp:effectExtent l="0" t="0" r="9525" b="0"/>
+            <wp:docPr id="9" name="Imagen 9"/>
             <wp:cNvGraphicFramePr>
               <a:graphicFrameLocks xmlns:a="http://schemas.openxmlformats.org/drawingml/2006/main" noChangeAspect="1"/>
             </wp:cNvGraphicFramePr>
@@ -6871,7 +6960,7 @@
                   <pic:spPr>
                     <a:xfrm>
                       <a:off x="0" y="0"/>
-                      <a:ext cx="6143625" cy="6296025"/>
+                      <a:ext cx="4943475" cy="5829300"/>
                     </a:xfrm>
                     <a:prstGeom prst="rect">
                       <a:avLst/>
@@ -6885,6 +6974,151 @@
       </w:r>
       <w:r>
         <w:t xml:space="preserve"> </w:t>
+      </w:r>
+    </w:p>
+    <w:p>
+      <w:pPr>
+        <w:rPr>
+          <w:rFonts w:ascii="Arial" w:hAnsi="Arial" w:cs="Arial"/>
+          <w:sz w:val="24"/>
+        </w:rPr>
+      </w:pPr>
+      <w:r>
+        <w:rPr>
+          <w:rFonts w:ascii="Arial" w:hAnsi="Arial" w:cs="Arial"/>
+          <w:sz w:val="24"/>
+        </w:rPr>
+        <w:t>En el diagrama</w:t>
+      </w:r>
+      <w:r>
+        <w:rPr>
+          <w:rFonts w:ascii="Arial" w:hAnsi="Arial" w:cs="Arial"/>
+          <w:sz w:val="24"/>
+        </w:rPr>
+        <w:t xml:space="preserve"> de despliegue se diseño de tal forma que se </w:t>
+      </w:r>
+      <w:r>
+        <w:rPr>
+          <w:rFonts w:ascii="Arial" w:hAnsi="Arial" w:cs="Arial"/>
+          <w:sz w:val="24"/>
+        </w:rPr>
+        <w:t>dividió</w:t>
+      </w:r>
+      <w:r>
+        <w:rPr>
+          <w:rFonts w:ascii="Arial" w:hAnsi="Arial" w:cs="Arial"/>
+          <w:sz w:val="24"/>
+        </w:rPr>
+        <w:t xml:space="preserve"> en 2 partes, una de estas partes</w:t>
+      </w:r>
+      <w:r>
+        <w:rPr>
+          <w:rFonts w:ascii="Arial" w:hAnsi="Arial" w:cs="Arial"/>
+          <w:sz w:val="24"/>
+        </w:rPr>
+        <w:t xml:space="preserve"> es el servidor en el cual a través del uso e implementación de Sockets nos permite la interacción de un sistema el cual puede ser desplegado en uno de los clientes.</w:t>
+      </w:r>
+    </w:p>
+    <w:p>
+      <w:pPr>
+        <w:rPr>
+          <w:rFonts w:ascii="Arial" w:hAnsi="Arial" w:cs="Arial"/>
+          <w:sz w:val="24"/>
+        </w:rPr>
+      </w:pPr>
+      <w:r>
+        <w:rPr>
+          <w:rFonts w:ascii="Arial" w:hAnsi="Arial" w:cs="Arial"/>
+          <w:b/>
+          <w:sz w:val="24"/>
+        </w:rPr>
+        <w:t xml:space="preserve">Servidor: </w:t>
+      </w:r>
+      <w:r>
+        <w:rPr>
+          <w:rFonts w:ascii="Arial" w:hAnsi="Arial" w:cs="Arial"/>
+          <w:sz w:val="24"/>
+        </w:rPr>
+        <w:t xml:space="preserve">Lo que ocurre dentro del servidor es que se llevan a cabo tareas de manejo de conexiones las cuales son de manera simultánea con los clientes por hilos, también la creación de objetos de tipo dominio y </w:t>
+      </w:r>
+      <w:proofErr w:type="spellStart"/>
+      <w:r>
+        <w:rPr>
+          <w:rFonts w:ascii="Arial" w:hAnsi="Arial" w:cs="Arial"/>
+          <w:sz w:val="24"/>
+        </w:rPr>
+        <w:t>DTOdominio</w:t>
+      </w:r>
+      <w:proofErr w:type="spellEnd"/>
+      <w:r>
+        <w:rPr>
+          <w:rFonts w:ascii="Arial" w:hAnsi="Arial" w:cs="Arial"/>
+          <w:sz w:val="24"/>
+        </w:rPr>
+        <w:t xml:space="preserve"> todo en un componente Pipes and </w:t>
+      </w:r>
+      <w:proofErr w:type="spellStart"/>
+      <w:r>
+        <w:rPr>
+          <w:rFonts w:ascii="Arial" w:hAnsi="Arial" w:cs="Arial"/>
+          <w:sz w:val="24"/>
+        </w:rPr>
+        <w:t>Filters</w:t>
+      </w:r>
+      <w:proofErr w:type="spellEnd"/>
+      <w:r>
+        <w:rPr>
+          <w:rFonts w:ascii="Arial" w:hAnsi="Arial" w:cs="Arial"/>
+          <w:sz w:val="24"/>
+        </w:rPr>
+        <w:t xml:space="preserve"> y usando un repositorio de sistema como un </w:t>
+      </w:r>
+      <w:proofErr w:type="spellStart"/>
+      <w:r>
+        <w:rPr>
+          <w:rFonts w:ascii="Arial" w:hAnsi="Arial" w:cs="Arial"/>
+          <w:sz w:val="24"/>
+        </w:rPr>
+        <w:t>sink</w:t>
+      </w:r>
+      <w:proofErr w:type="spellEnd"/>
+      <w:r>
+        <w:rPr>
+          <w:rFonts w:ascii="Arial" w:hAnsi="Arial" w:cs="Arial"/>
+          <w:sz w:val="24"/>
+        </w:rPr>
+        <w:t>.</w:t>
+      </w:r>
+    </w:p>
+    <w:p>
+      <w:pPr>
+        <w:rPr>
+          <w:rFonts w:ascii="Arial" w:hAnsi="Arial" w:cs="Arial"/>
+          <w:sz w:val="24"/>
+        </w:rPr>
+      </w:pPr>
+      <w:r>
+        <w:rPr>
+          <w:rFonts w:ascii="Arial" w:hAnsi="Arial" w:cs="Arial"/>
+          <w:b/>
+          <w:sz w:val="24"/>
+        </w:rPr>
+        <w:t>Cliente:</w:t>
+      </w:r>
+      <w:r>
+        <w:rPr>
+          <w:rFonts w:ascii="Arial" w:hAnsi="Arial" w:cs="Arial"/>
+          <w:b/>
+          <w:sz w:val="24"/>
+        </w:rPr>
+        <w:t xml:space="preserve"> </w:t>
+      </w:r>
+      <w:r>
+        <w:rPr>
+          <w:rFonts w:ascii="Arial" w:hAnsi="Arial" w:cs="Arial"/>
+          <w:sz w:val="24"/>
+        </w:rPr>
+        <w:t>En la parte del cliente es donde se despliega la interfaz del usuario y la conexión con el servidor mediante sockets.</w:t>
       </w:r>
     </w:p>
     <w:sectPr>
@@ -8194,7 +8428,7 @@
         <w:b/>
         <w:noProof/>
       </w:rPr>
-      <w:t>4</w:t>
+      <w:t>12</w:t>
     </w:r>
     <w:r>
       <w:rPr>
@@ -11401,7 +11635,7 @@
 </file>
 
 <file path=customXml/itemProps1.xml><?xml version="1.0" encoding="utf-8"?>
-<ds:datastoreItem xmlns:ds="http://schemas.openxmlformats.org/officeDocument/2006/customXml" ds:itemID="{3037942E-0511-4C4F-9A0F-F6D80723FC5B}">
+<ds:datastoreItem xmlns:ds="http://schemas.openxmlformats.org/officeDocument/2006/customXml" ds:itemID="{ABCA58D1-7F02-4E96-A513-3DCA428AA30F}">
   <ds:schemaRefs>
     <ds:schemaRef ds:uri="http://schemas.openxmlformats.org/officeDocument/2006/bibliography"/>
   </ds:schemaRefs>

</xml_diff>